<commit_message>
Modul Ajar Langkah Pembelajaran
</commit_message>
<xml_diff>
--- a/public/word_template/Modul_Ajar_V2_Template.docx
+++ b/public/word_template/Modul_Ajar_V2_Template.docx
@@ -40,6 +40,7 @@
         </w:rPr>
         <w:t>nama_</w:t>
       </w:r>
+      <w:proofErr w:type="spellStart"/>
       <w:r>
         <w:rPr>
           <w:b/>
@@ -48,6 +49,7 @@
         </w:rPr>
         <w:t>modul</w:t>
       </w:r>
+      <w:proofErr w:type="spellEnd"/>
       <w:r>
         <w:rPr>
           <w:b/>
@@ -640,12 +642,14 @@
             <w:r>
               <w:t>.</w:t>
             </w:r>
+            <w:proofErr w:type="spellStart"/>
             <w:r>
               <w:rPr>
                 <w:lang w:val="en-US"/>
               </w:rPr>
               <w:t>profil_pelajar_pancasila</w:t>
             </w:r>
+            <w:proofErr w:type="spellEnd"/>
             <w:r>
               <w:t>]</w:t>
             </w:r>
@@ -740,14 +744,34 @@
                 <w:lang w:val="en-US"/>
               </w:rPr>
             </w:pPr>
+            <w:proofErr w:type="spellStart"/>
             <w:r>
               <w:rPr>
                 <w:b/>
                 <w:bCs/>
                 <w:lang w:val="en-US"/>
               </w:rPr>
-              <w:t>Sumber Belajar</w:t>
-            </w:r>
+              <w:t>Sumber</w:t>
+            </w:r>
+            <w:proofErr w:type="spellEnd"/>
+            <w:r>
+              <w:rPr>
+                <w:b/>
+                <w:bCs/>
+                <w:lang w:val="en-US"/>
+              </w:rPr>
+              <w:t xml:space="preserve"> </w:t>
+            </w:r>
+            <w:proofErr w:type="spellStart"/>
+            <w:r>
+              <w:rPr>
+                <w:b/>
+                <w:bCs/>
+                <w:lang w:val="en-US"/>
+              </w:rPr>
+              <w:t>Belajar</w:t>
+            </w:r>
+            <w:proofErr w:type="spellEnd"/>
           </w:p>
         </w:tc>
         <w:tc>
@@ -793,8 +817,54 @@
                 <w:bCs/>
                 <w:lang w:val="en-US"/>
               </w:rPr>
-              <w:t>Lembar Kerja Peserta Didik</w:t>
-            </w:r>
+              <w:t xml:space="preserve">Lembar </w:t>
+            </w:r>
+            <w:proofErr w:type="spellStart"/>
+            <w:r>
+              <w:rPr>
+                <w:b/>
+                <w:bCs/>
+                <w:lang w:val="en-US"/>
+              </w:rPr>
+              <w:t>Kerja</w:t>
+            </w:r>
+            <w:proofErr w:type="spellEnd"/>
+            <w:r>
+              <w:rPr>
+                <w:b/>
+                <w:bCs/>
+                <w:lang w:val="en-US"/>
+              </w:rPr>
+              <w:t xml:space="preserve"> </w:t>
+            </w:r>
+            <w:proofErr w:type="spellStart"/>
+            <w:r>
+              <w:rPr>
+                <w:b/>
+                <w:bCs/>
+                <w:lang w:val="en-US"/>
+              </w:rPr>
+              <w:t>Peserta</w:t>
+            </w:r>
+            <w:proofErr w:type="spellEnd"/>
+            <w:r>
+              <w:rPr>
+                <w:b/>
+                <w:bCs/>
+                <w:lang w:val="en-US"/>
+              </w:rPr>
+              <w:t xml:space="preserve"> </w:t>
+            </w:r>
+            <w:proofErr w:type="spellStart"/>
+            <w:r>
+              <w:rPr>
+                <w:b/>
+                <w:bCs/>
+                <w:lang w:val="en-US"/>
+              </w:rPr>
+              <w:t>Didik</w:t>
+            </w:r>
+            <w:proofErr w:type="spellEnd"/>
           </w:p>
         </w:tc>
         <w:tc>
@@ -892,12 +962,14 @@
             <w:r>
               <w:t>.</w:t>
             </w:r>
+            <w:proofErr w:type="spellStart"/>
             <w:r>
               <w:rPr>
                 <w:lang w:val="en-US"/>
               </w:rPr>
               <w:t>target_peserta_didik</w:t>
             </w:r>
+            <w:proofErr w:type="spellEnd"/>
             <w:r>
               <w:t>]</w:t>
             </w:r>
@@ -988,12 +1060,14 @@
             <w:r>
               <w:t>.</w:t>
             </w:r>
+            <w:proofErr w:type="spellStart"/>
             <w:r>
               <w:rPr>
                 <w:lang w:val="en-US"/>
               </w:rPr>
               <w:t>model_pembelajaran</w:t>
             </w:r>
+            <w:proofErr w:type="spellEnd"/>
             <w:r>
               <w:t>]</w:t>
             </w:r>
@@ -1101,6 +1175,7 @@
                 <w:lang w:val="en-US"/>
               </w:rPr>
             </w:pPr>
+            <w:proofErr w:type="spellStart"/>
             <w:r>
               <w:rPr>
                 <w:b/>
@@ -1109,6 +1184,7 @@
               </w:rPr>
               <w:t>Elemen</w:t>
             </w:r>
+            <w:proofErr w:type="spellEnd"/>
           </w:p>
         </w:tc>
         <w:tc>
@@ -1125,7 +1201,29 @@
               <w:rPr>
                 <w:lang w:val="en-US"/>
               </w:rPr>
-              <w:t>[informasi_umum.element]</w:t>
+              <w:t>[</w:t>
+            </w:r>
+            <w:proofErr w:type="spellStart"/>
+            <w:r>
+              <w:rPr>
+                <w:lang w:val="en-US"/>
+              </w:rPr>
+              <w:t>informasi_</w:t>
+            </w:r>
+            <w:proofErr w:type="gramStart"/>
+            <w:r>
+              <w:rPr>
+                <w:lang w:val="en-US"/>
+              </w:rPr>
+              <w:t>umum.element</w:t>
+            </w:r>
+            <w:proofErr w:type="spellEnd"/>
+            <w:proofErr w:type="gramEnd"/>
+            <w:r>
+              <w:rPr>
+                <w:lang w:val="en-US"/>
+              </w:rPr>
+              <w:t>]</w:t>
             </w:r>
           </w:p>
         </w:tc>
@@ -1156,14 +1254,34 @@
                 <w:lang w:val="en-US"/>
               </w:rPr>
             </w:pPr>
+            <w:proofErr w:type="spellStart"/>
             <w:r>
               <w:rPr>
                 <w:b/>
                 <w:bCs/>
                 <w:lang w:val="en-US"/>
               </w:rPr>
-              <w:t>Capaian Pembelajaran</w:t>
-            </w:r>
+              <w:t>Capaian</w:t>
+            </w:r>
+            <w:proofErr w:type="spellEnd"/>
+            <w:r>
+              <w:rPr>
+                <w:b/>
+                <w:bCs/>
+                <w:lang w:val="en-US"/>
+              </w:rPr>
+              <w:t xml:space="preserve"> </w:t>
+            </w:r>
+            <w:proofErr w:type="spellStart"/>
+            <w:r>
+              <w:rPr>
+                <w:b/>
+                <w:bCs/>
+                <w:lang w:val="en-US"/>
+              </w:rPr>
+              <w:t>Pembelajaran</w:t>
+            </w:r>
+            <w:proofErr w:type="spellEnd"/>
           </w:p>
         </w:tc>
         <w:tc>
@@ -1180,7 +1298,35 @@
               <w:rPr>
                 <w:lang w:val="en-US"/>
               </w:rPr>
-              <w:t>[informasi_umum.capaian_pembelajaran]</w:t>
+              <w:t>[</w:t>
+            </w:r>
+            <w:proofErr w:type="spellStart"/>
+            <w:r>
+              <w:rPr>
+                <w:lang w:val="en-US"/>
+              </w:rPr>
+              <w:t>informasi_</w:t>
+            </w:r>
+            <w:proofErr w:type="gramStart"/>
+            <w:r>
+              <w:rPr>
+                <w:lang w:val="en-US"/>
+              </w:rPr>
+              <w:t>umum.capaian</w:t>
+            </w:r>
+            <w:proofErr w:type="gramEnd"/>
+            <w:r>
+              <w:rPr>
+                <w:lang w:val="en-US"/>
+              </w:rPr>
+              <w:t>_pembelajaran</w:t>
+            </w:r>
+            <w:proofErr w:type="spellEnd"/>
+            <w:r>
+              <w:rPr>
+                <w:lang w:val="en-US"/>
+              </w:rPr>
+              <w:t>]</w:t>
             </w:r>
           </w:p>
         </w:tc>
@@ -1340,13 +1486,23 @@
                 <w:lang w:val="en-US"/>
               </w:rPr>
             </w:pPr>
+            <w:proofErr w:type="spellStart"/>
             <w:r>
               <w:rPr>
                 <w:b/>
                 <w:bCs/>
                 <w:lang w:val="en-US"/>
               </w:rPr>
-              <w:t>Tujuan Pelajaran</w:t>
+              <w:t>Tujuan</w:t>
+            </w:r>
+            <w:proofErr w:type="spellEnd"/>
+            <w:r>
+              <w:rPr>
+                <w:b/>
+                <w:bCs/>
+                <w:lang w:val="en-US"/>
+              </w:rPr>
+              <w:t xml:space="preserve"> Pelajaran</w:t>
             </w:r>
           </w:p>
         </w:tc>
@@ -1426,14 +1582,34 @@
                 <w:lang w:val="en-US"/>
               </w:rPr>
             </w:pPr>
+            <w:proofErr w:type="spellStart"/>
             <w:r>
               <w:rPr>
                 <w:b/>
                 <w:bCs/>
                 <w:lang w:val="en-US"/>
               </w:rPr>
-              <w:t>Tujuan Topik</w:t>
-            </w:r>
+              <w:t>Tujuan</w:t>
+            </w:r>
+            <w:proofErr w:type="spellEnd"/>
+            <w:r>
+              <w:rPr>
+                <w:b/>
+                <w:bCs/>
+                <w:lang w:val="en-US"/>
+              </w:rPr>
+              <w:t xml:space="preserve"> </w:t>
+            </w:r>
+            <w:proofErr w:type="spellStart"/>
+            <w:r>
+              <w:rPr>
+                <w:b/>
+                <w:bCs/>
+                <w:lang w:val="en-US"/>
+              </w:rPr>
+              <w:t>Topik</w:t>
+            </w:r>
+            <w:proofErr w:type="spellEnd"/>
           </w:p>
         </w:tc>
         <w:tc>
@@ -1772,6 +1948,7 @@
               </w:numPr>
               <w:jc w:val="left"/>
             </w:pPr>
+            <w:proofErr w:type="spellStart"/>
             <w:r>
               <w:rPr>
                 <w:b/>
@@ -1780,6 +1957,7 @@
               </w:rPr>
               <w:t>Materi</w:t>
             </w:r>
+            <w:proofErr w:type="spellEnd"/>
             <w:r>
               <w:rPr>
                 <w:lang w:val="en-US"/>
@@ -1787,14 +1965,24 @@
               <w:t xml:space="preserve">: </w:t>
             </w:r>
             <w:r>
-              <w:t>[title;repeat=item.</w:t>
-            </w:r>
+              <w:t>[</w:t>
+            </w:r>
+            <w:proofErr w:type="gramStart"/>
+            <w:r>
+              <w:t>title;repeat</w:t>
+            </w:r>
+            <w:proofErr w:type="gramEnd"/>
+            <w:r>
+              <w:t>=item.</w:t>
+            </w:r>
+            <w:proofErr w:type="spellStart"/>
             <w:r>
               <w:rPr>
                 <w:lang w:val="en-US"/>
               </w:rPr>
               <w:t>materi_pembelajaran</w:t>
             </w:r>
+            <w:proofErr w:type="spellEnd"/>
             <w:r>
               <w:t>; repeatType=list][title</w:t>
             </w:r>
@@ -1802,8 +1990,16 @@
               <w:rPr>
                 <w:lang w:val="en-US"/>
               </w:rPr>
-              <w:t>.materi</w:t>
-            </w:r>
+              <w:t>.</w:t>
+            </w:r>
+            <w:proofErr w:type="spellStart"/>
+            <w:r>
+              <w:rPr>
+                <w:lang w:val="en-US"/>
+              </w:rPr>
+              <w:t>materi</w:t>
+            </w:r>
+            <w:proofErr w:type="spellEnd"/>
             <w:r>
               <w:t>]</w:t>
             </w:r>
@@ -1817,6 +2013,7 @@
               </w:numPr>
               <w:jc w:val="left"/>
             </w:pPr>
+            <w:proofErr w:type="spellStart"/>
             <w:r>
               <w:rPr>
                 <w:b/>
@@ -1825,12 +2022,14 @@
               </w:rPr>
               <w:t>Tujuan</w:t>
             </w:r>
+            <w:proofErr w:type="spellEnd"/>
             <w:r>
               <w:rPr>
                 <w:lang w:val="en-US"/>
               </w:rPr>
               <w:t>: [</w:t>
             </w:r>
+            <w:proofErr w:type="gramStart"/>
             <w:r>
               <w:t>title</w:t>
             </w:r>
@@ -1840,12 +2039,21 @@
               </w:rPr>
               <w:t>.</w:t>
             </w:r>
-            <w:r>
-              <w:rPr>
-                <w:lang w:val="en-US"/>
-              </w:rPr>
-              <w:t>tujuan_pembelajaran_materi</w:t>
-            </w:r>
+            <w:proofErr w:type="spellStart"/>
+            <w:r>
+              <w:rPr>
+                <w:lang w:val="en-US"/>
+              </w:rPr>
+              <w:t>tujuan</w:t>
+            </w:r>
+            <w:proofErr w:type="gramEnd"/>
+            <w:r>
+              <w:rPr>
+                <w:lang w:val="en-US"/>
+              </w:rPr>
+              <w:t>_pembelajaran_materi</w:t>
+            </w:r>
+            <w:proofErr w:type="spellEnd"/>
             <w:r>
               <w:t>]</w:t>
             </w:r>
@@ -1859,6 +2067,7 @@
               </w:numPr>
               <w:jc w:val="left"/>
             </w:pPr>
+            <w:proofErr w:type="spellStart"/>
             <w:r>
               <w:rPr>
                 <w:b/>
@@ -1867,12 +2076,14 @@
               </w:rPr>
               <w:t>Indikator</w:t>
             </w:r>
+            <w:proofErr w:type="spellEnd"/>
             <w:r>
               <w:rPr>
                 <w:lang w:val="en-US"/>
               </w:rPr>
               <w:t>: [</w:t>
             </w:r>
+            <w:proofErr w:type="gramStart"/>
             <w:r>
               <w:t>title</w:t>
             </w:r>
@@ -1880,8 +2091,17 @@
               <w:rPr>
                 <w:lang w:val="en-US"/>
               </w:rPr>
-              <w:t>.indikator</w:t>
-            </w:r>
+              <w:t>.</w:t>
+            </w:r>
+            <w:proofErr w:type="spellStart"/>
+            <w:r>
+              <w:rPr>
+                <w:lang w:val="en-US"/>
+              </w:rPr>
+              <w:t>indikator</w:t>
+            </w:r>
+            <w:proofErr w:type="spellEnd"/>
+            <w:proofErr w:type="gramEnd"/>
             <w:r>
               <w:t>]</w:t>
             </w:r>
@@ -1901,14 +2121,25 @@
                 <w:bCs/>
                 <w:lang w:val="en-US"/>
               </w:rPr>
-              <w:t>Nilai Karakter</w:t>
-            </w:r>
+              <w:t xml:space="preserve">Nilai </w:t>
+            </w:r>
+            <w:proofErr w:type="spellStart"/>
+            <w:r>
+              <w:rPr>
+                <w:b/>
+                <w:bCs/>
+                <w:lang w:val="en-US"/>
+              </w:rPr>
+              <w:t>Karakter</w:t>
+            </w:r>
+            <w:proofErr w:type="spellEnd"/>
             <w:r>
               <w:rPr>
                 <w:lang w:val="en-US"/>
               </w:rPr>
               <w:t>: [</w:t>
             </w:r>
+            <w:proofErr w:type="gramStart"/>
             <w:r>
               <w:t>title</w:t>
             </w:r>
@@ -1918,12 +2149,21 @@
               </w:rPr>
               <w:t>.</w:t>
             </w:r>
-            <w:r>
-              <w:rPr>
-                <w:lang w:val="en-US"/>
-              </w:rPr>
-              <w:t>nilai_karakter</w:t>
-            </w:r>
+            <w:proofErr w:type="spellStart"/>
+            <w:r>
+              <w:rPr>
+                <w:lang w:val="en-US"/>
+              </w:rPr>
+              <w:t>nilai</w:t>
+            </w:r>
+            <w:proofErr w:type="gramEnd"/>
+            <w:r>
+              <w:rPr>
+                <w:lang w:val="en-US"/>
+              </w:rPr>
+              <w:t>_karakter</w:t>
+            </w:r>
+            <w:proofErr w:type="spellEnd"/>
             <w:r>
               <w:t>]</w:t>
             </w:r>
@@ -1937,20 +2177,41 @@
               </w:numPr>
               <w:jc w:val="left"/>
             </w:pPr>
+            <w:proofErr w:type="spellStart"/>
             <w:r>
               <w:rPr>
                 <w:b/>
                 <w:bCs/>
                 <w:lang w:val="en-US"/>
               </w:rPr>
-              <w:t>Kegiatan Pembelajaran</w:t>
-            </w:r>
+              <w:t>Kegiatan</w:t>
+            </w:r>
+            <w:proofErr w:type="spellEnd"/>
+            <w:r>
+              <w:rPr>
+                <w:b/>
+                <w:bCs/>
+                <w:lang w:val="en-US"/>
+              </w:rPr>
+              <w:t xml:space="preserve"> </w:t>
+            </w:r>
+            <w:proofErr w:type="spellStart"/>
+            <w:r>
+              <w:rPr>
+                <w:b/>
+                <w:bCs/>
+                <w:lang w:val="en-US"/>
+              </w:rPr>
+              <w:t>Pembelajaran</w:t>
+            </w:r>
+            <w:proofErr w:type="spellEnd"/>
             <w:r>
               <w:rPr>
                 <w:lang w:val="en-US"/>
               </w:rPr>
               <w:t>: [</w:t>
             </w:r>
+            <w:proofErr w:type="gramStart"/>
             <w:r>
               <w:t>title</w:t>
             </w:r>
@@ -1960,12 +2221,21 @@
               </w:rPr>
               <w:t>.</w:t>
             </w:r>
-            <w:r>
-              <w:rPr>
-                <w:lang w:val="en-US"/>
-              </w:rPr>
-              <w:t>kegiatan_pembelajaran</w:t>
-            </w:r>
+            <w:proofErr w:type="spellStart"/>
+            <w:r>
+              <w:rPr>
+                <w:lang w:val="en-US"/>
+              </w:rPr>
+              <w:t>kegiatan</w:t>
+            </w:r>
+            <w:proofErr w:type="gramEnd"/>
+            <w:r>
+              <w:rPr>
+                <w:lang w:val="en-US"/>
+              </w:rPr>
+              <w:t>_pembelajaran</w:t>
+            </w:r>
+            <w:proofErr w:type="spellEnd"/>
             <w:r>
               <w:t>]</w:t>
             </w:r>
@@ -1979,13 +2249,23 @@
               </w:numPr>
               <w:jc w:val="left"/>
             </w:pPr>
+            <w:proofErr w:type="spellStart"/>
             <w:r>
               <w:rPr>
                 <w:b/>
                 <w:bCs/>
                 <w:lang w:val="en-US"/>
               </w:rPr>
-              <w:t>Alokasi Waktu</w:t>
+              <w:t>Alokasi</w:t>
+            </w:r>
+            <w:proofErr w:type="spellEnd"/>
+            <w:r>
+              <w:rPr>
+                <w:b/>
+                <w:bCs/>
+                <w:lang w:val="en-US"/>
+              </w:rPr>
+              <w:t xml:space="preserve"> Waktu</w:t>
             </w:r>
             <w:r>
               <w:rPr>
@@ -1993,6 +2273,7 @@
               </w:rPr>
               <w:t>: [</w:t>
             </w:r>
+            <w:proofErr w:type="gramStart"/>
             <w:r>
               <w:t>title</w:t>
             </w:r>
@@ -2000,8 +2281,23 @@
               <w:rPr>
                 <w:lang w:val="en-US"/>
               </w:rPr>
-              <w:t>.alokasi_waktu</w:t>
-            </w:r>
+              <w:t>.</w:t>
+            </w:r>
+            <w:proofErr w:type="spellStart"/>
+            <w:r>
+              <w:rPr>
+                <w:lang w:val="en-US"/>
+              </w:rPr>
+              <w:t>alokasi</w:t>
+            </w:r>
+            <w:proofErr w:type="gramEnd"/>
+            <w:r>
+              <w:rPr>
+                <w:lang w:val="en-US"/>
+              </w:rPr>
+              <w:t>_waktu</w:t>
+            </w:r>
+            <w:proofErr w:type="spellEnd"/>
             <w:r>
               <w:t>]</w:t>
             </w:r>
@@ -2015,6 +2311,7 @@
               </w:numPr>
               <w:jc w:val="left"/>
             </w:pPr>
+            <w:proofErr w:type="spellStart"/>
             <w:r>
               <w:rPr>
                 <w:b/>
@@ -2023,6 +2320,7 @@
               </w:rPr>
               <w:t>Penilaian</w:t>
             </w:r>
+            <w:proofErr w:type="spellEnd"/>
             <w:r>
               <w:t>:</w:t>
             </w:r>
@@ -2065,12 +2363,22 @@
                 <w:bCs/>
                 <w:lang w:val="en-US"/>
               </w:rPr>
-              <w:t>.jenis</w:t>
-            </w:r>
+              <w:t>.</w:t>
+            </w:r>
+            <w:proofErr w:type="spellStart"/>
             <w:r>
               <w:rPr>
                 <w:b/>
                 <w:bCs/>
+                <w:lang w:val="en-US"/>
+              </w:rPr>
+              <w:t>jenis</w:t>
+            </w:r>
+            <w:proofErr w:type="spellEnd"/>
+            <w:r>
+              <w:rPr>
+                <w:b/>
+                <w:bCs/>
               </w:rPr>
               <w:t>]</w:t>
             </w:r>
@@ -2093,17 +2401,416 @@
               </w:rPr>
               <w:t>.</w:t>
             </w:r>
+            <w:proofErr w:type="spellStart"/>
             <w:r>
               <w:rPr>
                 <w:lang w:val="en-US"/>
               </w:rPr>
               <w:t>bobot</w:t>
             </w:r>
+            <w:proofErr w:type="spellEnd"/>
             <w:r>
               <w:t>]</w:t>
             </w:r>
             <w:r>
               <w:t>%</w:t>
+            </w:r>
+          </w:p>
+        </w:tc>
+      </w:tr>
+    </w:tbl>
+    <w:p>
+      <w:pPr>
+        <w:spacing w:after="240" w:line="240" w:lineRule="auto"/>
+        <w:rPr>
+          <w:b/>
+          <w:sz w:val="28"/>
+          <w:szCs w:val="24"/>
+        </w:rPr>
+      </w:pPr>
+    </w:p>
+    <w:tbl>
+      <w:tblPr>
+        <w:tblStyle w:val="TableGrid"/>
+        <w:tblW w:w="0" w:type="auto"/>
+        <w:tblLook w:val="04A0" w:firstRow="1" w:lastRow="0" w:firstColumn="1" w:lastColumn="0" w:noHBand="0" w:noVBand="1"/>
+      </w:tblPr>
+      <w:tblGrid>
+        <w:gridCol w:w="421"/>
+        <w:gridCol w:w="9207"/>
+      </w:tblGrid>
+      <w:tr>
+        <w:trPr>
+          <w:trHeight w:val="293"/>
+          <w:tblHeader/>
+        </w:trPr>
+        <w:tc>
+          <w:tcPr>
+            <w:tcW w:w="421" w:type="dxa"/>
+            <w:shd w:val="clear" w:color="auto" w:fill="D9D9D9" w:themeFill="background1" w:themeFillShade="D9"/>
+          </w:tcPr>
+          <w:p>
+            <w:pPr>
+              <w:jc w:val="center"/>
+              <w:rPr>
+                <w:b/>
+                <w:lang w:val="en-US"/>
+              </w:rPr>
+            </w:pPr>
+            <w:r>
+              <w:rPr>
+                <w:b/>
+                <w:lang w:val="en-US"/>
+              </w:rPr>
+              <w:t>5</w:t>
+            </w:r>
+          </w:p>
+        </w:tc>
+        <w:tc>
+          <w:tcPr>
+            <w:tcW w:w="9207" w:type="dxa"/>
+            <w:shd w:val="clear" w:color="auto" w:fill="D9D9D9" w:themeFill="background1" w:themeFillShade="D9"/>
+          </w:tcPr>
+          <w:p>
+            <w:pPr>
+              <w:rPr>
+                <w:b/>
+                <w:lang w:val="en-US"/>
+              </w:rPr>
+            </w:pPr>
+            <w:r>
+              <w:rPr>
+                <w:b/>
+                <w:lang w:val="en-US"/>
+              </w:rPr>
+              <w:t>LANGKAH-LANGKAH PEMBELAJARAN</w:t>
+            </w:r>
+          </w:p>
+        </w:tc>
+      </w:tr>
+      <w:tr>
+        <w:tc>
+          <w:tcPr>
+            <w:tcW w:w="421" w:type="dxa"/>
+          </w:tcPr>
+          <w:p>
+            <w:pPr>
+              <w:jc w:val="center"/>
+              <w:rPr>
+                <w:b/>
+              </w:rPr>
+            </w:pPr>
+          </w:p>
+        </w:tc>
+        <w:tc>
+          <w:tcPr>
+            <w:tcW w:w="9207" w:type="dxa"/>
+          </w:tcPr>
+          <w:p>
+            <w:pPr>
+              <w:jc w:val="left"/>
+              <w:rPr>
+                <w:b/>
+                <w:bCs/>
+                <w:lang w:val="en-US"/>
+              </w:rPr>
+            </w:pPr>
+            <w:proofErr w:type="spellStart"/>
+            <w:r>
+              <w:rPr>
+                <w:b/>
+                <w:bCs/>
+                <w:lang w:val="en-US"/>
+              </w:rPr>
+              <w:t>Kegiatan</w:t>
+            </w:r>
+            <w:proofErr w:type="spellEnd"/>
+            <w:r>
+              <w:rPr>
+                <w:b/>
+                <w:bCs/>
+                <w:lang w:val="en-US"/>
+              </w:rPr>
+              <w:t xml:space="preserve"> Awal</w:t>
+            </w:r>
+          </w:p>
+          <w:p>
+            <w:pPr>
+              <w:pStyle w:val="ListParagraph"/>
+              <w:numPr>
+                <w:ilvl w:val="0"/>
+                <w:numId w:val="16"/>
+              </w:numPr>
+              <w:spacing w:after="240"/>
+              <w:ind w:left="312" w:hanging="312"/>
+              <w:jc w:val="left"/>
+              <w:rPr>
+                <w:lang w:val="en-US"/>
+              </w:rPr>
+            </w:pPr>
+            <w:r>
+              <w:rPr>
+                <w:lang w:val="en-US"/>
+              </w:rPr>
+              <w:t>[item; repeat=</w:t>
+            </w:r>
+            <w:proofErr w:type="spellStart"/>
+            <w:r>
+              <w:rPr>
+                <w:lang w:val="en-US"/>
+              </w:rPr>
+              <w:t>langkah_</w:t>
+            </w:r>
+            <w:proofErr w:type="gramStart"/>
+            <w:r>
+              <w:rPr>
+                <w:lang w:val="en-US"/>
+              </w:rPr>
+              <w:t>pembelajaran</w:t>
+            </w:r>
+            <w:r>
+              <w:rPr>
+                <w:lang w:val="en-US"/>
+              </w:rPr>
+              <w:t>.kegiatan</w:t>
+            </w:r>
+            <w:proofErr w:type="gramEnd"/>
+            <w:r>
+              <w:rPr>
+                <w:lang w:val="en-US"/>
+              </w:rPr>
+              <w:t>_awal</w:t>
+            </w:r>
+            <w:proofErr w:type="spellEnd"/>
+            <w:r>
+              <w:rPr>
+                <w:lang w:val="en-US"/>
+              </w:rPr>
+              <w:t xml:space="preserve">; </w:t>
+            </w:r>
+            <w:proofErr w:type="spellStart"/>
+            <w:r>
+              <w:rPr>
+                <w:lang w:val="en-US"/>
+              </w:rPr>
+              <w:t>repeatType</w:t>
+            </w:r>
+            <w:proofErr w:type="spellEnd"/>
+            <w:r>
+              <w:rPr>
+                <w:lang w:val="en-US"/>
+              </w:rPr>
+              <w:t>=list][item]</w:t>
+            </w:r>
+          </w:p>
+          <w:p>
+            <w:pPr>
+              <w:jc w:val="left"/>
+              <w:rPr>
+                <w:b/>
+                <w:bCs/>
+                <w:lang w:val="en-US"/>
+              </w:rPr>
+            </w:pPr>
+            <w:proofErr w:type="spellStart"/>
+            <w:r>
+              <w:rPr>
+                <w:b/>
+                <w:bCs/>
+                <w:lang w:val="en-US"/>
+              </w:rPr>
+              <w:t>Kegiatan</w:t>
+            </w:r>
+            <w:proofErr w:type="spellEnd"/>
+            <w:r>
+              <w:rPr>
+                <w:b/>
+                <w:bCs/>
+                <w:lang w:val="en-US"/>
+              </w:rPr>
+              <w:t xml:space="preserve"> Inti</w:t>
+            </w:r>
+          </w:p>
+          <w:p>
+            <w:pPr>
+              <w:pStyle w:val="ListParagraph"/>
+              <w:numPr>
+                <w:ilvl w:val="0"/>
+                <w:numId w:val="17"/>
+              </w:numPr>
+              <w:spacing w:after="240"/>
+              <w:ind w:left="312" w:hanging="284"/>
+              <w:jc w:val="left"/>
+              <w:rPr>
+                <w:lang w:val="en-US"/>
+              </w:rPr>
+            </w:pPr>
+            <w:r>
+              <w:rPr>
+                <w:lang w:val="en-US"/>
+              </w:rPr>
+              <w:lastRenderedPageBreak/>
+              <w:t>[item; repeat=</w:t>
+            </w:r>
+            <w:proofErr w:type="spellStart"/>
+            <w:r>
+              <w:rPr>
+                <w:lang w:val="en-US"/>
+              </w:rPr>
+              <w:t>langkah_</w:t>
+            </w:r>
+            <w:proofErr w:type="gramStart"/>
+            <w:r>
+              <w:rPr>
+                <w:lang w:val="en-US"/>
+              </w:rPr>
+              <w:t>pembelajaran</w:t>
+            </w:r>
+            <w:r>
+              <w:rPr>
+                <w:lang w:val="en-US"/>
+              </w:rPr>
+              <w:t>.kegiatan</w:t>
+            </w:r>
+            <w:proofErr w:type="gramEnd"/>
+            <w:r>
+              <w:rPr>
+                <w:lang w:val="en-US"/>
+              </w:rPr>
+              <w:t>_inti</w:t>
+            </w:r>
+            <w:proofErr w:type="spellEnd"/>
+            <w:r>
+              <w:rPr>
+                <w:lang w:val="en-US"/>
+              </w:rPr>
+              <w:t xml:space="preserve">; </w:t>
+            </w:r>
+            <w:proofErr w:type="spellStart"/>
+            <w:r>
+              <w:rPr>
+                <w:lang w:val="en-US"/>
+              </w:rPr>
+              <w:t>repeatType</w:t>
+            </w:r>
+            <w:proofErr w:type="spellEnd"/>
+            <w:r>
+              <w:rPr>
+                <w:lang w:val="en-US"/>
+              </w:rPr>
+              <w:t>=list][item]</w:t>
+            </w:r>
+          </w:p>
+          <w:p>
+            <w:pPr>
+              <w:jc w:val="left"/>
+              <w:rPr>
+                <w:b/>
+                <w:bCs/>
+                <w:lang w:val="en-US"/>
+              </w:rPr>
+            </w:pPr>
+            <w:proofErr w:type="spellStart"/>
+            <w:r>
+              <w:rPr>
+                <w:b/>
+                <w:bCs/>
+                <w:lang w:val="en-US"/>
+              </w:rPr>
+              <w:t>Kegiatan</w:t>
+            </w:r>
+            <w:proofErr w:type="spellEnd"/>
+            <w:r>
+              <w:rPr>
+                <w:b/>
+                <w:bCs/>
+                <w:lang w:val="en-US"/>
+              </w:rPr>
+              <w:t xml:space="preserve"> </w:t>
+            </w:r>
+            <w:proofErr w:type="spellStart"/>
+            <w:r>
+              <w:rPr>
+                <w:b/>
+                <w:bCs/>
+                <w:lang w:val="en-US"/>
+              </w:rPr>
+              <w:t>Penutup</w:t>
+            </w:r>
+            <w:proofErr w:type="spellEnd"/>
+          </w:p>
+          <w:p>
+            <w:pPr>
+              <w:pStyle w:val="ListParagraph"/>
+              <w:numPr>
+                <w:ilvl w:val="0"/>
+                <w:numId w:val="18"/>
+              </w:numPr>
+              <w:ind w:left="312" w:hanging="284"/>
+              <w:jc w:val="left"/>
+              <w:rPr>
+                <w:lang w:val="en-US"/>
+              </w:rPr>
+            </w:pPr>
+            <w:r>
+              <w:rPr>
+                <w:lang w:val="en-US"/>
+              </w:rPr>
+              <w:t>[item; repeat=</w:t>
+            </w:r>
+            <w:proofErr w:type="spellStart"/>
+            <w:r>
+              <w:rPr>
+                <w:lang w:val="en-US"/>
+              </w:rPr>
+              <w:t>langkah_</w:t>
+            </w:r>
+            <w:proofErr w:type="gramStart"/>
+            <w:r>
+              <w:rPr>
+                <w:lang w:val="en-US"/>
+              </w:rPr>
+              <w:t>pembelajaran</w:t>
+            </w:r>
+            <w:r>
+              <w:rPr>
+                <w:lang w:val="en-US"/>
+              </w:rPr>
+              <w:t>.</w:t>
+            </w:r>
+            <w:r>
+              <w:rPr>
+                <w:lang w:val="en-US"/>
+              </w:rPr>
+              <w:t>kegiatan</w:t>
+            </w:r>
+            <w:proofErr w:type="gramEnd"/>
+            <w:r>
+              <w:rPr>
+                <w:lang w:val="en-US"/>
+              </w:rPr>
+              <w:t>_akhir</w:t>
+            </w:r>
+            <w:proofErr w:type="spellEnd"/>
+            <w:r>
+              <w:rPr>
+                <w:lang w:val="en-US"/>
+              </w:rPr>
+              <w:t xml:space="preserve">; </w:t>
+            </w:r>
+            <w:proofErr w:type="spellStart"/>
+            <w:r>
+              <w:rPr>
+                <w:lang w:val="en-US"/>
+              </w:rPr>
+              <w:t>repeatType</w:t>
+            </w:r>
+            <w:proofErr w:type="spellEnd"/>
+            <w:r>
+              <w:rPr>
+                <w:lang w:val="en-US"/>
+              </w:rPr>
+              <w:t>=list][item]</w:t>
             </w:r>
           </w:p>
         </w:tc>
@@ -2123,6 +2830,7 @@
           <w:sz w:val="28"/>
           <w:szCs w:val="24"/>
         </w:rPr>
+        <w:lastRenderedPageBreak/>
         <w:pict w14:anchorId="2EE77155">
           <v:rect id="_x0000_i1027" style="width:0;height:1.5pt" o:hralign="center" o:hrstd="t" o:hr="t" fillcolor="#a0a0a0" stroked="f"/>
         </w:pict>
@@ -2230,36 +2938,42 @@
             <w:r>
               <w:t>[</w:t>
             </w:r>
+            <w:proofErr w:type="spellStart"/>
             <w:r>
               <w:rPr>
                 <w:lang w:val="en-US"/>
               </w:rPr>
               <w:t>glosarium</w:t>
             </w:r>
+            <w:proofErr w:type="spellEnd"/>
             <w:r>
               <w:t>;repeat=</w:t>
             </w:r>
             <w:r>
               <w:t>lampiran.</w:t>
             </w:r>
+            <w:proofErr w:type="spellStart"/>
             <w:r>
               <w:rPr>
                 <w:lang w:val="en-US"/>
               </w:rPr>
               <w:t>glosarium</w:t>
             </w:r>
+            <w:proofErr w:type="spellEnd"/>
             <w:r>
               <w:t>_materi</w:t>
             </w:r>
             <w:r>
               <w:t>; repeatType=list][</w:t>
             </w:r>
+            <w:proofErr w:type="spellStart"/>
             <w:r>
               <w:rPr>
                 <w:lang w:val="en-US"/>
               </w:rPr>
               <w:t>glosarium</w:t>
             </w:r>
+            <w:proofErr w:type="spellEnd"/>
             <w:r>
               <w:t>]</w:t>
             </w:r>
@@ -2308,7 +3022,6 @@
               <w:rPr>
                 <w:b/>
               </w:rPr>
-              <w:lastRenderedPageBreak/>
               <w:t>2</w:t>
             </w:r>
           </w:p>
@@ -2367,15 +3080,6 @@
         </w:tc>
       </w:tr>
     </w:tbl>
-    <w:p>
-      <w:pPr>
-        <w:rPr>
-          <w:b/>
-          <w:sz w:val="28"/>
-          <w:szCs w:val="24"/>
-        </w:rPr>
-      </w:pPr>
-    </w:p>
     <w:p>
       <w:r>
         <w:rPr>
@@ -2572,7 +3276,7 @@
 <w:numbering xmlns:wpc="http://schemas.microsoft.com/office/word/2010/wordprocessingCanvas" xmlns:cx="http://schemas.microsoft.com/office/drawing/2014/chartex" xmlns:cx1="http://schemas.microsoft.com/office/drawing/2015/9/8/chartex" xmlns:cx2="http://schemas.microsoft.com/office/drawing/2015/10/21/chartex" xmlns:cx3="http://schemas.microsoft.com/office/drawing/2016/5/9/chartex" xmlns:cx4="http://schemas.microsoft.com/office/drawing/2016/5/10/chartex" xmlns:cx5="http://schemas.microsoft.com/office/drawing/2016/5/11/chartex" xmlns:cx6="http://schemas.microsoft.com/office/drawing/2016/5/12/chartex" xmlns:cx7="http://schemas.microsoft.com/office/drawing/2016/5/13/chartex" xmlns:cx8="http://schemas.microsoft.com/office/drawing/2016/5/14/chartex" xmlns:mc="http://schemas.openxmlformats.org/markup-compatibility/2006" xmlns:aink="http://schemas.microsoft.com/office/drawing/2016/ink" xmlns:am3d="http://schemas.microsoft.com/office/drawing/2017/model3d" xmlns:o="urn:schemas-microsoft-com:office:office" xmlns:r="http://schemas.openxmlformats.org/officeDocument/2006/relationships" xmlns:m="http://schemas.openxmlformats.org/officeDocument/2006/math" xmlns:v="urn:schemas-microsoft-com:vml" xmlns:wp14="http://schemas.microsoft.com/office/word/2010/wordprocessingDrawing" xmlns:wp="http://schemas.openxmlformats.org/drawingml/2006/wordprocessingDrawing" xmlns:w10="urn:schemas-microsoft-com:office:word" xmlns:w="http://schemas.openxmlformats.org/wordprocessingml/2006/main" xmlns:w14="http://schemas.microsoft.com/office/word/2010/wordml" xmlns:w15="http://schemas.microsoft.com/office/word/2012/wordml" xmlns:w16cex="http://schemas.microsoft.com/office/word/2018/wordml/cex" xmlns:w16cid="http://schemas.microsoft.com/office/word/2016/wordml/cid" xmlns:w16="http://schemas.microsoft.com/office/word/2018/wordml" xmlns:w16sdtdh="http://schemas.microsoft.com/office/word/2020/wordml/sdtdatahash" xmlns:w16se="http://schemas.microsoft.com/office/word/2015/wordml/symex" xmlns:wpg="http://schemas.microsoft.com/office/word/2010/wordprocessingGroup" xmlns:wpi="http://schemas.microsoft.com/office/word/2010/wordprocessingInk" xmlns:wne="http://schemas.microsoft.com/office/word/2006/wordml" xmlns:wps="http://schemas.microsoft.com/office/word/2010/wordprocessingShape" mc:Ignorable="w14 w15 w16se w16cid w16 w16cex w16sdtdh wp14">
   <w:numPicBullet w:numPicBulletId="0">
     <w:pict>
-      <v:rect id="_x0000_i1044" style="width:0;height:1.5pt" o:hralign="center" o:bullet="t" o:hrstd="t" o:hr="t" fillcolor="#a0a0a0" stroked="f"/>
+      <v:rect id="_x0000_i1183" style="width:0;height:1.5pt" o:hralign="center" o:bullet="t" o:hrstd="t" o:hr="t" fillcolor="#a0a0a0" stroked="f"/>
     </w:pict>
   </w:numPicBullet>
   <w:abstractNum w:abstractNumId="0" w15:restartNumberingAfterBreak="0">
@@ -3517,6 +4221,178 @@
     </w:lvl>
   </w:abstractNum>
   <w:abstractNum w:abstractNumId="9" w15:restartNumberingAfterBreak="0">
+    <w:nsid w:val="4509350C"/>
+    <w:multiLevelType w:val="hybridMultilevel"/>
+    <w:tmpl w:val="326A95B0"/>
+    <w:lvl w:ilvl="0" w:tplc="3809000F">
+      <w:start w:val="1"/>
+      <w:numFmt w:val="decimal"/>
+      <w:lvlText w:val="%1."/>
+      <w:lvlJc w:val="left"/>
+      <w:pPr>
+        <w:ind w:left="720" w:hanging="360"/>
+      </w:pPr>
+    </w:lvl>
+    <w:lvl w:ilvl="1" w:tplc="38090019" w:tentative="1">
+      <w:start w:val="1"/>
+      <w:numFmt w:val="lowerLetter"/>
+      <w:lvlText w:val="%2."/>
+      <w:lvlJc w:val="left"/>
+      <w:pPr>
+        <w:ind w:left="1440" w:hanging="360"/>
+      </w:pPr>
+    </w:lvl>
+    <w:lvl w:ilvl="2" w:tplc="3809001B" w:tentative="1">
+      <w:start w:val="1"/>
+      <w:numFmt w:val="lowerRoman"/>
+      <w:lvlText w:val="%3."/>
+      <w:lvlJc w:val="right"/>
+      <w:pPr>
+        <w:ind w:left="2160" w:hanging="180"/>
+      </w:pPr>
+    </w:lvl>
+    <w:lvl w:ilvl="3" w:tplc="3809000F" w:tentative="1">
+      <w:start w:val="1"/>
+      <w:numFmt w:val="decimal"/>
+      <w:lvlText w:val="%4."/>
+      <w:lvlJc w:val="left"/>
+      <w:pPr>
+        <w:ind w:left="2880" w:hanging="360"/>
+      </w:pPr>
+    </w:lvl>
+    <w:lvl w:ilvl="4" w:tplc="38090019" w:tentative="1">
+      <w:start w:val="1"/>
+      <w:numFmt w:val="lowerLetter"/>
+      <w:lvlText w:val="%5."/>
+      <w:lvlJc w:val="left"/>
+      <w:pPr>
+        <w:ind w:left="3600" w:hanging="360"/>
+      </w:pPr>
+    </w:lvl>
+    <w:lvl w:ilvl="5" w:tplc="3809001B" w:tentative="1">
+      <w:start w:val="1"/>
+      <w:numFmt w:val="lowerRoman"/>
+      <w:lvlText w:val="%6."/>
+      <w:lvlJc w:val="right"/>
+      <w:pPr>
+        <w:ind w:left="4320" w:hanging="180"/>
+      </w:pPr>
+    </w:lvl>
+    <w:lvl w:ilvl="6" w:tplc="3809000F" w:tentative="1">
+      <w:start w:val="1"/>
+      <w:numFmt w:val="decimal"/>
+      <w:lvlText w:val="%7."/>
+      <w:lvlJc w:val="left"/>
+      <w:pPr>
+        <w:ind w:left="5040" w:hanging="360"/>
+      </w:pPr>
+    </w:lvl>
+    <w:lvl w:ilvl="7" w:tplc="38090019" w:tentative="1">
+      <w:start w:val="1"/>
+      <w:numFmt w:val="lowerLetter"/>
+      <w:lvlText w:val="%8."/>
+      <w:lvlJc w:val="left"/>
+      <w:pPr>
+        <w:ind w:left="5760" w:hanging="360"/>
+      </w:pPr>
+    </w:lvl>
+    <w:lvl w:ilvl="8" w:tplc="3809001B" w:tentative="1">
+      <w:start w:val="1"/>
+      <w:numFmt w:val="lowerRoman"/>
+      <w:lvlText w:val="%9."/>
+      <w:lvlJc w:val="right"/>
+      <w:pPr>
+        <w:ind w:left="6480" w:hanging="180"/>
+      </w:pPr>
+    </w:lvl>
+  </w:abstractNum>
+  <w:abstractNum w:abstractNumId="10" w15:restartNumberingAfterBreak="0">
+    <w:nsid w:val="53372DAA"/>
+    <w:multiLevelType w:val="hybridMultilevel"/>
+    <w:tmpl w:val="326A95B0"/>
+    <w:lvl w:ilvl="0" w:tplc="3809000F">
+      <w:start w:val="1"/>
+      <w:numFmt w:val="decimal"/>
+      <w:lvlText w:val="%1."/>
+      <w:lvlJc w:val="left"/>
+      <w:pPr>
+        <w:ind w:left="720" w:hanging="360"/>
+      </w:pPr>
+    </w:lvl>
+    <w:lvl w:ilvl="1" w:tplc="38090019" w:tentative="1">
+      <w:start w:val="1"/>
+      <w:numFmt w:val="lowerLetter"/>
+      <w:lvlText w:val="%2."/>
+      <w:lvlJc w:val="left"/>
+      <w:pPr>
+        <w:ind w:left="1440" w:hanging="360"/>
+      </w:pPr>
+    </w:lvl>
+    <w:lvl w:ilvl="2" w:tplc="3809001B" w:tentative="1">
+      <w:start w:val="1"/>
+      <w:numFmt w:val="lowerRoman"/>
+      <w:lvlText w:val="%3."/>
+      <w:lvlJc w:val="right"/>
+      <w:pPr>
+        <w:ind w:left="2160" w:hanging="180"/>
+      </w:pPr>
+    </w:lvl>
+    <w:lvl w:ilvl="3" w:tplc="3809000F" w:tentative="1">
+      <w:start w:val="1"/>
+      <w:numFmt w:val="decimal"/>
+      <w:lvlText w:val="%4."/>
+      <w:lvlJc w:val="left"/>
+      <w:pPr>
+        <w:ind w:left="2880" w:hanging="360"/>
+      </w:pPr>
+    </w:lvl>
+    <w:lvl w:ilvl="4" w:tplc="38090019" w:tentative="1">
+      <w:start w:val="1"/>
+      <w:numFmt w:val="lowerLetter"/>
+      <w:lvlText w:val="%5."/>
+      <w:lvlJc w:val="left"/>
+      <w:pPr>
+        <w:ind w:left="3600" w:hanging="360"/>
+      </w:pPr>
+    </w:lvl>
+    <w:lvl w:ilvl="5" w:tplc="3809001B" w:tentative="1">
+      <w:start w:val="1"/>
+      <w:numFmt w:val="lowerRoman"/>
+      <w:lvlText w:val="%6."/>
+      <w:lvlJc w:val="right"/>
+      <w:pPr>
+        <w:ind w:left="4320" w:hanging="180"/>
+      </w:pPr>
+    </w:lvl>
+    <w:lvl w:ilvl="6" w:tplc="3809000F" w:tentative="1">
+      <w:start w:val="1"/>
+      <w:numFmt w:val="decimal"/>
+      <w:lvlText w:val="%7."/>
+      <w:lvlJc w:val="left"/>
+      <w:pPr>
+        <w:ind w:left="5040" w:hanging="360"/>
+      </w:pPr>
+    </w:lvl>
+    <w:lvl w:ilvl="7" w:tplc="38090019" w:tentative="1">
+      <w:start w:val="1"/>
+      <w:numFmt w:val="lowerLetter"/>
+      <w:lvlText w:val="%8."/>
+      <w:lvlJc w:val="left"/>
+      <w:pPr>
+        <w:ind w:left="5760" w:hanging="360"/>
+      </w:pPr>
+    </w:lvl>
+    <w:lvl w:ilvl="8" w:tplc="3809001B" w:tentative="1">
+      <w:start w:val="1"/>
+      <w:numFmt w:val="lowerRoman"/>
+      <w:lvlText w:val="%9."/>
+      <w:lvlJc w:val="right"/>
+      <w:pPr>
+        <w:ind w:left="6480" w:hanging="180"/>
+      </w:pPr>
+    </w:lvl>
+  </w:abstractNum>
+  <w:abstractNum w:abstractNumId="11" w15:restartNumberingAfterBreak="0">
     <w:nsid w:val="53AC46E7"/>
     <w:multiLevelType w:val="hybridMultilevel"/>
     <w:tmpl w:val="8CCC00DA"/>
@@ -3602,7 +4478,7 @@
       </w:pPr>
     </w:lvl>
   </w:abstractNum>
-  <w:abstractNum w:abstractNumId="10" w15:restartNumberingAfterBreak="0">
+  <w:abstractNum w:abstractNumId="12" w15:restartNumberingAfterBreak="0">
     <w:nsid w:val="5B7F6358"/>
     <w:multiLevelType w:val="hybridMultilevel"/>
     <w:tmpl w:val="FD122EDC"/>
@@ -3715,7 +4591,7 @@
       </w:rPr>
     </w:lvl>
   </w:abstractNum>
-  <w:abstractNum w:abstractNumId="11" w15:restartNumberingAfterBreak="0">
+  <w:abstractNum w:abstractNumId="13" w15:restartNumberingAfterBreak="0">
     <w:nsid w:val="620D61B8"/>
     <w:multiLevelType w:val="hybridMultilevel"/>
     <w:tmpl w:val="24E81B50"/>
@@ -3804,7 +4680,7 @@
       </w:pPr>
     </w:lvl>
   </w:abstractNum>
-  <w:abstractNum w:abstractNumId="12" w15:restartNumberingAfterBreak="0">
+  <w:abstractNum w:abstractNumId="14" w15:restartNumberingAfterBreak="0">
     <w:nsid w:val="751A3AF5"/>
     <w:multiLevelType w:val="hybridMultilevel"/>
     <w:tmpl w:val="1FDC840C"/>
@@ -3917,7 +4793,7 @@
       </w:rPr>
     </w:lvl>
   </w:abstractNum>
-  <w:abstractNum w:abstractNumId="13" w15:restartNumberingAfterBreak="0">
+  <w:abstractNum w:abstractNumId="15" w15:restartNumberingAfterBreak="0">
     <w:nsid w:val="75564136"/>
     <w:multiLevelType w:val="hybridMultilevel"/>
     <w:tmpl w:val="D144B8FC"/>
@@ -4003,7 +4879,93 @@
       </w:pPr>
     </w:lvl>
   </w:abstractNum>
-  <w:abstractNum w:abstractNumId="14" w15:restartNumberingAfterBreak="0">
+  <w:abstractNum w:abstractNumId="16" w15:restartNumberingAfterBreak="0">
+    <w:nsid w:val="7A76458D"/>
+    <w:multiLevelType w:val="hybridMultilevel"/>
+    <w:tmpl w:val="326A95B0"/>
+    <w:lvl w:ilvl="0" w:tplc="3809000F">
+      <w:start w:val="1"/>
+      <w:numFmt w:val="decimal"/>
+      <w:lvlText w:val="%1."/>
+      <w:lvlJc w:val="left"/>
+      <w:pPr>
+        <w:ind w:left="720" w:hanging="360"/>
+      </w:pPr>
+    </w:lvl>
+    <w:lvl w:ilvl="1" w:tplc="38090019" w:tentative="1">
+      <w:start w:val="1"/>
+      <w:numFmt w:val="lowerLetter"/>
+      <w:lvlText w:val="%2."/>
+      <w:lvlJc w:val="left"/>
+      <w:pPr>
+        <w:ind w:left="1440" w:hanging="360"/>
+      </w:pPr>
+    </w:lvl>
+    <w:lvl w:ilvl="2" w:tplc="3809001B" w:tentative="1">
+      <w:start w:val="1"/>
+      <w:numFmt w:val="lowerRoman"/>
+      <w:lvlText w:val="%3."/>
+      <w:lvlJc w:val="right"/>
+      <w:pPr>
+        <w:ind w:left="2160" w:hanging="180"/>
+      </w:pPr>
+    </w:lvl>
+    <w:lvl w:ilvl="3" w:tplc="3809000F" w:tentative="1">
+      <w:start w:val="1"/>
+      <w:numFmt w:val="decimal"/>
+      <w:lvlText w:val="%4."/>
+      <w:lvlJc w:val="left"/>
+      <w:pPr>
+        <w:ind w:left="2880" w:hanging="360"/>
+      </w:pPr>
+    </w:lvl>
+    <w:lvl w:ilvl="4" w:tplc="38090019" w:tentative="1">
+      <w:start w:val="1"/>
+      <w:numFmt w:val="lowerLetter"/>
+      <w:lvlText w:val="%5."/>
+      <w:lvlJc w:val="left"/>
+      <w:pPr>
+        <w:ind w:left="3600" w:hanging="360"/>
+      </w:pPr>
+    </w:lvl>
+    <w:lvl w:ilvl="5" w:tplc="3809001B" w:tentative="1">
+      <w:start w:val="1"/>
+      <w:numFmt w:val="lowerRoman"/>
+      <w:lvlText w:val="%6."/>
+      <w:lvlJc w:val="right"/>
+      <w:pPr>
+        <w:ind w:left="4320" w:hanging="180"/>
+      </w:pPr>
+    </w:lvl>
+    <w:lvl w:ilvl="6" w:tplc="3809000F" w:tentative="1">
+      <w:start w:val="1"/>
+      <w:numFmt w:val="decimal"/>
+      <w:lvlText w:val="%7."/>
+      <w:lvlJc w:val="left"/>
+      <w:pPr>
+        <w:ind w:left="5040" w:hanging="360"/>
+      </w:pPr>
+    </w:lvl>
+    <w:lvl w:ilvl="7" w:tplc="38090019" w:tentative="1">
+      <w:start w:val="1"/>
+      <w:numFmt w:val="lowerLetter"/>
+      <w:lvlText w:val="%8."/>
+      <w:lvlJc w:val="left"/>
+      <w:pPr>
+        <w:ind w:left="5760" w:hanging="360"/>
+      </w:pPr>
+    </w:lvl>
+    <w:lvl w:ilvl="8" w:tplc="3809001B" w:tentative="1">
+      <w:start w:val="1"/>
+      <w:numFmt w:val="lowerRoman"/>
+      <w:lvlText w:val="%9."/>
+      <w:lvlJc w:val="right"/>
+      <w:pPr>
+        <w:ind w:left="6480" w:hanging="180"/>
+      </w:pPr>
+    </w:lvl>
+  </w:abstractNum>
+  <w:abstractNum w:abstractNumId="17" w15:restartNumberingAfterBreak="0">
     <w:nsid w:val="7CEE063B"/>
     <w:multiLevelType w:val="hybridMultilevel"/>
     <w:tmpl w:val="90BC150C"/>
@@ -4090,7 +5052,7 @@
     </w:lvl>
   </w:abstractNum>
   <w:num w:numId="1">
-    <w:abstractNumId w:val="10"/>
+    <w:abstractNumId w:val="12"/>
   </w:num>
   <w:num w:numId="2">
     <w:abstractNumId w:val="1"/>
@@ -4099,7 +5061,7 @@
     <w:abstractNumId w:val="4"/>
   </w:num>
   <w:num w:numId="4">
-    <w:abstractNumId w:val="12"/>
+    <w:abstractNumId w:val="14"/>
   </w:num>
   <w:num w:numId="5">
     <w:abstractNumId w:val="0"/>
@@ -4108,22 +5070,22 @@
     <w:abstractNumId w:val="8"/>
   </w:num>
   <w:num w:numId="7">
-    <w:abstractNumId w:val="11"/>
+    <w:abstractNumId w:val="13"/>
   </w:num>
   <w:num w:numId="8">
     <w:abstractNumId w:val="7"/>
   </w:num>
   <w:num w:numId="9">
-    <w:abstractNumId w:val="14"/>
+    <w:abstractNumId w:val="17"/>
   </w:num>
   <w:num w:numId="10">
-    <w:abstractNumId w:val="9"/>
+    <w:abstractNumId w:val="11"/>
   </w:num>
   <w:num w:numId="11">
     <w:abstractNumId w:val="6"/>
   </w:num>
   <w:num w:numId="12">
-    <w:abstractNumId w:val="13"/>
+    <w:abstractNumId w:val="15"/>
   </w:num>
   <w:num w:numId="13">
     <w:abstractNumId w:val="3"/>
@@ -4133,6 +5095,15 @@
   </w:num>
   <w:num w:numId="15">
     <w:abstractNumId w:val="5"/>
+  </w:num>
+  <w:num w:numId="16">
+    <w:abstractNumId w:val="10"/>
+  </w:num>
+  <w:num w:numId="17">
+    <w:abstractNumId w:val="9"/>
+  </w:num>
+  <w:num w:numId="18">
+    <w:abstractNumId w:val="16"/>
   </w:num>
 </w:numbering>
 </file>

</xml_diff>

<commit_message>
Update template modul ajar
</commit_message>
<xml_diff>
--- a/public/word_template/Modul_Ajar_V2_Template.docx
+++ b/public/word_template/Modul_Ajar_V2_Template.docx
@@ -2549,6 +2549,234 @@
               </w:rPr>
             </w:pPr>
             <w:r>
+              <w:t>Membuka pembelajaran dengan mengajak peserta didik berdoa sesuai dengan agama dan kepercayaan masing-masing</w:t>
+            </w:r>
+            <w:r>
+              <w:rPr>
+                <w:lang w:val="en-US"/>
+              </w:rPr>
+              <w:t xml:space="preserve"> (3 </w:t>
+            </w:r>
+            <w:proofErr w:type="spellStart"/>
+            <w:r>
+              <w:rPr>
+                <w:lang w:val="en-US"/>
+              </w:rPr>
+              <w:t>menit</w:t>
+            </w:r>
+            <w:proofErr w:type="spellEnd"/>
+            <w:r>
+              <w:rPr>
+                <w:lang w:val="en-US"/>
+              </w:rPr>
+              <w:t>).</w:t>
+            </w:r>
+          </w:p>
+          <w:p>
+            <w:pPr>
+              <w:pStyle w:val="ListParagraph"/>
+              <w:numPr>
+                <w:ilvl w:val="0"/>
+                <w:numId w:val="16"/>
+              </w:numPr>
+              <w:spacing w:after="240"/>
+              <w:ind w:left="312" w:hanging="312"/>
+              <w:jc w:val="left"/>
+              <w:rPr>
+                <w:lang w:val="en-US"/>
+              </w:rPr>
+            </w:pPr>
+            <w:proofErr w:type="spellStart"/>
+            <w:r>
+              <w:rPr>
+                <w:lang w:val="en-US"/>
+              </w:rPr>
+              <w:lastRenderedPageBreak/>
+              <w:t>Melakukan</w:t>
+            </w:r>
+            <w:proofErr w:type="spellEnd"/>
+            <w:r>
+              <w:rPr>
+                <w:lang w:val="en-US"/>
+              </w:rPr>
+              <w:t xml:space="preserve"> review </w:t>
+            </w:r>
+            <w:proofErr w:type="spellStart"/>
+            <w:r>
+              <w:rPr>
+                <w:lang w:val="en-US"/>
+              </w:rPr>
+              <w:t>mate</w:t>
+            </w:r>
+            <w:r>
+              <w:rPr>
+                <w:lang w:val="en-US"/>
+              </w:rPr>
+              <w:t>ri</w:t>
+            </w:r>
+            <w:proofErr w:type="spellEnd"/>
+            <w:r>
+              <w:rPr>
+                <w:lang w:val="en-US"/>
+              </w:rPr>
+              <w:t xml:space="preserve"> </w:t>
+            </w:r>
+            <w:proofErr w:type="spellStart"/>
+            <w:r>
+              <w:rPr>
+                <w:lang w:val="en-US"/>
+              </w:rPr>
+              <w:t>pembelajaran</w:t>
+            </w:r>
+            <w:proofErr w:type="spellEnd"/>
+            <w:r>
+              <w:rPr>
+                <w:lang w:val="en-US"/>
+              </w:rPr>
+              <w:t xml:space="preserve"> yang </w:t>
+            </w:r>
+            <w:proofErr w:type="spellStart"/>
+            <w:r>
+              <w:rPr>
+                <w:lang w:val="en-US"/>
+              </w:rPr>
+              <w:t>telah</w:t>
+            </w:r>
+            <w:proofErr w:type="spellEnd"/>
+            <w:r>
+              <w:rPr>
+                <w:lang w:val="en-US"/>
+              </w:rPr>
+              <w:t xml:space="preserve"> </w:t>
+            </w:r>
+            <w:proofErr w:type="spellStart"/>
+            <w:r>
+              <w:rPr>
+                <w:lang w:val="en-US"/>
+              </w:rPr>
+              <w:t>dipelajari</w:t>
+            </w:r>
+            <w:proofErr w:type="spellEnd"/>
+            <w:r>
+              <w:rPr>
+                <w:lang w:val="en-US"/>
+              </w:rPr>
+              <w:t xml:space="preserve"> </w:t>
+            </w:r>
+            <w:proofErr w:type="spellStart"/>
+            <w:r>
+              <w:rPr>
+                <w:lang w:val="en-US"/>
+              </w:rPr>
+              <w:t>sebelumnya</w:t>
+            </w:r>
+            <w:proofErr w:type="spellEnd"/>
+            <w:r>
+              <w:rPr>
+                <w:lang w:val="en-US"/>
+              </w:rPr>
+              <w:t xml:space="preserve"> </w:t>
+            </w:r>
+            <w:proofErr w:type="spellStart"/>
+            <w:r>
+              <w:rPr>
+                <w:lang w:val="en-US"/>
+              </w:rPr>
+              <w:t>sebagai</w:t>
+            </w:r>
+            <w:proofErr w:type="spellEnd"/>
+            <w:r>
+              <w:rPr>
+                <w:lang w:val="en-US"/>
+              </w:rPr>
+              <w:t xml:space="preserve"> </w:t>
+            </w:r>
+            <w:proofErr w:type="spellStart"/>
+            <w:r>
+              <w:rPr>
+                <w:lang w:val="en-US"/>
+              </w:rPr>
+              <w:t>pengantar</w:t>
+            </w:r>
+            <w:proofErr w:type="spellEnd"/>
+            <w:r>
+              <w:rPr>
+                <w:lang w:val="en-US"/>
+              </w:rPr>
+              <w:t xml:space="preserve"> </w:t>
+            </w:r>
+            <w:proofErr w:type="spellStart"/>
+            <w:r>
+              <w:rPr>
+                <w:lang w:val="en-US"/>
+              </w:rPr>
+              <w:t>menuju</w:t>
+            </w:r>
+            <w:proofErr w:type="spellEnd"/>
+            <w:r>
+              <w:rPr>
+                <w:lang w:val="en-US"/>
+              </w:rPr>
+              <w:t xml:space="preserve"> </w:t>
+            </w:r>
+            <w:proofErr w:type="spellStart"/>
+            <w:r>
+              <w:rPr>
+                <w:lang w:val="en-US"/>
+              </w:rPr>
+              <w:t>materi</w:t>
+            </w:r>
+            <w:proofErr w:type="spellEnd"/>
+            <w:r>
+              <w:rPr>
+                <w:lang w:val="en-US"/>
+              </w:rPr>
+              <w:t xml:space="preserve"> </w:t>
+            </w:r>
+            <w:proofErr w:type="spellStart"/>
+            <w:r>
+              <w:rPr>
+                <w:lang w:val="en-US"/>
+              </w:rPr>
+              <w:t>baru</w:t>
+            </w:r>
+            <w:proofErr w:type="spellEnd"/>
+            <w:r>
+              <w:rPr>
+                <w:lang w:val="en-US"/>
+              </w:rPr>
+              <w:t xml:space="preserve"> (5 </w:t>
+            </w:r>
+            <w:proofErr w:type="spellStart"/>
+            <w:r>
+              <w:rPr>
+                <w:lang w:val="en-US"/>
+              </w:rPr>
+              <w:t>menit</w:t>
+            </w:r>
+            <w:proofErr w:type="spellEnd"/>
+            <w:r>
+              <w:rPr>
+                <w:lang w:val="en-US"/>
+              </w:rPr>
+              <w:t>).</w:t>
+            </w:r>
+          </w:p>
+          <w:p>
+            <w:pPr>
+              <w:pStyle w:val="ListParagraph"/>
+              <w:numPr>
+                <w:ilvl w:val="0"/>
+                <w:numId w:val="16"/>
+              </w:numPr>
+              <w:spacing w:after="240"/>
+              <w:ind w:left="312" w:hanging="312"/>
+              <w:jc w:val="left"/>
+              <w:rPr>
+                <w:lang w:val="en-US"/>
+              </w:rPr>
+            </w:pPr>
+            <w:r>
               <w:rPr>
                 <w:lang w:val="en-US"/>
               </w:rPr>
@@ -2649,7 +2877,6 @@
               <w:rPr>
                 <w:lang w:val="en-US"/>
               </w:rPr>
-              <w:lastRenderedPageBreak/>
               <w:t>[item; repeat=</w:t>
             </w:r>
             <w:proofErr w:type="spellStart"/>
@@ -2776,13 +3003,7 @@
               <w:rPr>
                 <w:lang w:val="en-US"/>
               </w:rPr>
-              <w:t>.</w:t>
-            </w:r>
-            <w:r>
-              <w:rPr>
-                <w:lang w:val="en-US"/>
-              </w:rPr>
-              <w:t>kegiatan</w:t>
+              <w:t>.kegiatan</w:t>
             </w:r>
             <w:proofErr w:type="gramEnd"/>
             <w:r>
@@ -2811,6 +3032,43 @@
                 <w:lang w:val="en-US"/>
               </w:rPr>
               <w:t>=list][item]</w:t>
+            </w:r>
+          </w:p>
+          <w:p>
+            <w:pPr>
+              <w:pStyle w:val="ListParagraph"/>
+              <w:numPr>
+                <w:ilvl w:val="0"/>
+                <w:numId w:val="18"/>
+              </w:numPr>
+              <w:ind w:left="312" w:hanging="284"/>
+              <w:jc w:val="left"/>
+              <w:rPr>
+                <w:lang w:val="en-US"/>
+              </w:rPr>
+            </w:pPr>
+            <w:r>
+              <w:t>Mengajak peserta didik menutup kegiatan belajar dengan berdoa sesuai dengan agama dan kepercayaan masing-masing</w:t>
+            </w:r>
+            <w:r>
+              <w:rPr>
+                <w:lang w:val="en-US"/>
+              </w:rPr>
+              <w:t xml:space="preserve"> (3 </w:t>
+            </w:r>
+            <w:proofErr w:type="spellStart"/>
+            <w:r>
+              <w:rPr>
+                <w:lang w:val="en-US"/>
+              </w:rPr>
+              <w:t>menit</w:t>
+            </w:r>
+            <w:proofErr w:type="spellEnd"/>
+            <w:r>
+              <w:rPr>
+                <w:lang w:val="en-US"/>
+              </w:rPr>
+              <w:t>).</w:t>
             </w:r>
           </w:p>
         </w:tc>
@@ -3276,7 +3534,7 @@
 <w:numbering xmlns:wpc="http://schemas.microsoft.com/office/word/2010/wordprocessingCanvas" xmlns:cx="http://schemas.microsoft.com/office/drawing/2014/chartex" xmlns:cx1="http://schemas.microsoft.com/office/drawing/2015/9/8/chartex" xmlns:cx2="http://schemas.microsoft.com/office/drawing/2015/10/21/chartex" xmlns:cx3="http://schemas.microsoft.com/office/drawing/2016/5/9/chartex" xmlns:cx4="http://schemas.microsoft.com/office/drawing/2016/5/10/chartex" xmlns:cx5="http://schemas.microsoft.com/office/drawing/2016/5/11/chartex" xmlns:cx6="http://schemas.microsoft.com/office/drawing/2016/5/12/chartex" xmlns:cx7="http://schemas.microsoft.com/office/drawing/2016/5/13/chartex" xmlns:cx8="http://schemas.microsoft.com/office/drawing/2016/5/14/chartex" xmlns:mc="http://schemas.openxmlformats.org/markup-compatibility/2006" xmlns:aink="http://schemas.microsoft.com/office/drawing/2016/ink" xmlns:am3d="http://schemas.microsoft.com/office/drawing/2017/model3d" xmlns:o="urn:schemas-microsoft-com:office:office" xmlns:r="http://schemas.openxmlformats.org/officeDocument/2006/relationships" xmlns:m="http://schemas.openxmlformats.org/officeDocument/2006/math" xmlns:v="urn:schemas-microsoft-com:vml" xmlns:wp14="http://schemas.microsoft.com/office/word/2010/wordprocessingDrawing" xmlns:wp="http://schemas.openxmlformats.org/drawingml/2006/wordprocessingDrawing" xmlns:w10="urn:schemas-microsoft-com:office:word" xmlns:w="http://schemas.openxmlformats.org/wordprocessingml/2006/main" xmlns:w14="http://schemas.microsoft.com/office/word/2010/wordml" xmlns:w15="http://schemas.microsoft.com/office/word/2012/wordml" xmlns:w16cex="http://schemas.microsoft.com/office/word/2018/wordml/cex" xmlns:w16cid="http://schemas.microsoft.com/office/word/2016/wordml/cid" xmlns:w16="http://schemas.microsoft.com/office/word/2018/wordml" xmlns:w16sdtdh="http://schemas.microsoft.com/office/word/2020/wordml/sdtdatahash" xmlns:w16se="http://schemas.microsoft.com/office/word/2015/wordml/symex" xmlns:wpg="http://schemas.microsoft.com/office/word/2010/wordprocessingGroup" xmlns:wpi="http://schemas.microsoft.com/office/word/2010/wordprocessingInk" xmlns:wne="http://schemas.microsoft.com/office/word/2006/wordml" xmlns:wps="http://schemas.microsoft.com/office/word/2010/wordprocessingShape" mc:Ignorable="w14 w15 w16se w16cid w16 w16cex w16sdtdh wp14">
   <w:numPicBullet w:numPicBulletId="0">
     <w:pict>
-      <v:rect id="_x0000_i1183" style="width:0;height:1.5pt" o:hralign="center" o:bullet="t" o:hrstd="t" o:hr="t" fillcolor="#a0a0a0" stroked="f"/>
+      <v:rect id="_x0000_i1058" style="width:0;height:1.5pt" o:hralign="center" o:bullet="t" o:hrstd="t" o:hr="t" fillcolor="#a0a0a0" stroked="f"/>
     </w:pict>
   </w:numPicBullet>
   <w:abstractNum w:abstractNumId="0" w15:restartNumberingAfterBreak="0">

</xml_diff>